<commit_message>
add missing lencap for AM18_B039 and PR_TA_MA_03_17_091
</commit_message>
<xml_diff>
--- a/doc/Morat_et_al_Reef_fish_growth_dataset.docx
+++ b/doc/Morat_et_al_Reef_fish_growth_dataset.docx
@@ -136,7 +136,62 @@
           <w:szCs w:val="24"/>
           <w:lang w:val="en-US"/>
         </w:rPr>
-        <w:t xml:space="preserve">*, </w:t>
+        <w:t>*, Jérémy</w:t>
+      </w:r>
+      <w:r>
+        <w:rPr>
+          <w:rFonts w:ascii="Times New Roman" w:hAnsi="Times New Roman" w:cs="Times New Roman"/>
+          <w:sz w:val="24"/>
+          <w:szCs w:val="24"/>
+          <w:lang w:val="en-US"/>
+        </w:rPr>
+        <w:t xml:space="preserve"> </w:t>
+      </w:r>
+      <w:r>
+        <w:rPr>
+          <w:rFonts w:ascii="Times New Roman" w:hAnsi="Times New Roman" w:cs="Times New Roman"/>
+          <w:sz w:val="24"/>
+          <w:szCs w:val="24"/>
+          <w:lang w:val="en-US"/>
+        </w:rPr>
+        <w:t xml:space="preserve">Wicquart </w:t>
+      </w:r>
+      <w:r>
+        <w:rPr>
+          <w:rFonts w:ascii="Times New Roman" w:hAnsi="Times New Roman" w:cs="Times New Roman"/>
+          <w:sz w:val="24"/>
+          <w:szCs w:val="24"/>
+          <w:vertAlign w:val="superscript"/>
+          <w:lang w:val="en-US"/>
+        </w:rPr>
+        <w:t>1, 2</w:t>
+      </w:r>
+      <w:r>
+        <w:rPr>
+          <w:rFonts w:ascii="Times New Roman" w:hAnsi="Times New Roman" w:cs="Times New Roman"/>
+          <w:sz w:val="24"/>
+          <w:szCs w:val="24"/>
+          <w:lang w:val="en-US"/>
+        </w:rPr>
+        <w:t>*, Guillemette</w:t>
+      </w:r>
+      <w:r>
+        <w:rPr>
+          <w:rFonts w:ascii="Times New Roman" w:hAnsi="Times New Roman" w:cs="Times New Roman"/>
+          <w:sz w:val="24"/>
+          <w:szCs w:val="24"/>
+          <w:lang w:val="en-US"/>
+        </w:rPr>
+        <w:t xml:space="preserve"> </w:t>
+      </w:r>
+      <w:r>
+        <w:rPr>
+          <w:rFonts w:ascii="Times New Roman" w:hAnsi="Times New Roman" w:cs="Times New Roman"/>
+          <w:sz w:val="24"/>
+          <w:szCs w:val="24"/>
+          <w:lang w:val="en-US"/>
+        </w:rPr>
+        <w:t xml:space="preserve">de </w:t>
       </w:r>
       <w:proofErr w:type="spellStart"/>
       <w:r>
@@ -146,7 +201,7 @@
           <w:szCs w:val="24"/>
           <w:lang w:val="en-US"/>
         </w:rPr>
-        <w:t>Jérémy</w:t>
+        <w:t>Sinéty</w:t>
       </w:r>
       <w:proofErr w:type="spellEnd"/>
       <w:r>
@@ -158,6 +213,71 @@
         </w:rPr>
         <w:t xml:space="preserve"> </w:t>
       </w:r>
+      <w:r>
+        <w:rPr>
+          <w:rFonts w:ascii="Times New Roman" w:hAnsi="Times New Roman" w:cs="Times New Roman"/>
+          <w:sz w:val="24"/>
+          <w:szCs w:val="24"/>
+          <w:vertAlign w:val="superscript"/>
+          <w:lang w:val="en-US"/>
+        </w:rPr>
+        <w:t>1, 2</w:t>
+      </w:r>
+      <w:r>
+        <w:rPr>
+          <w:rFonts w:ascii="Times New Roman" w:hAnsi="Times New Roman" w:cs="Times New Roman"/>
+          <w:sz w:val="24"/>
+          <w:szCs w:val="24"/>
+          <w:lang w:val="en-US"/>
+        </w:rPr>
+        <w:t>, Jean</w:t>
+      </w:r>
+      <w:r>
+        <w:rPr>
+          <w:rFonts w:ascii="Times New Roman" w:hAnsi="Times New Roman" w:cs="Times New Roman"/>
+          <w:sz w:val="24"/>
+          <w:szCs w:val="24"/>
+          <w:lang w:val="en-US"/>
+        </w:rPr>
+        <w:t xml:space="preserve"> </w:t>
+      </w:r>
+      <w:r>
+        <w:rPr>
+          <w:rFonts w:ascii="Times New Roman" w:hAnsi="Times New Roman" w:cs="Times New Roman"/>
+          <w:sz w:val="24"/>
+          <w:szCs w:val="24"/>
+          <w:lang w:val="en-US"/>
+        </w:rPr>
+        <w:t xml:space="preserve">Bienvenu </w:t>
+      </w:r>
+      <w:r>
+        <w:rPr>
+          <w:rFonts w:ascii="Times New Roman" w:hAnsi="Times New Roman" w:cs="Times New Roman"/>
+          <w:sz w:val="24"/>
+          <w:szCs w:val="24"/>
+          <w:vertAlign w:val="superscript"/>
+          <w:lang w:val="en-US"/>
+        </w:rPr>
+        <w:t>1, 2</w:t>
+      </w:r>
+      <w:r>
+        <w:rPr>
+          <w:rFonts w:ascii="Times New Roman" w:hAnsi="Times New Roman" w:cs="Times New Roman"/>
+          <w:sz w:val="24"/>
+          <w:szCs w:val="24"/>
+          <w:lang w:val="en-US"/>
+        </w:rPr>
+        <w:t>, Simon J.</w:t>
+      </w:r>
+      <w:r>
+        <w:rPr>
+          <w:rFonts w:ascii="Times New Roman" w:hAnsi="Times New Roman" w:cs="Times New Roman"/>
+          <w:sz w:val="24"/>
+          <w:szCs w:val="24"/>
+          <w:lang w:val="en-US"/>
+        </w:rPr>
+        <w:t xml:space="preserve"> </w:t>
+      </w:r>
       <w:proofErr w:type="spellStart"/>
       <w:r>
         <w:rPr>
@@ -166,7 +286,7 @@
           <w:szCs w:val="24"/>
           <w:lang w:val="en-US"/>
         </w:rPr>
-        <w:t>Wicquart</w:t>
+        <w:t>Brandl</w:t>
       </w:r>
       <w:proofErr w:type="spellEnd"/>
       <w:r>
@@ -186,148 +306,6 @@
           <w:vertAlign w:val="superscript"/>
           <w:lang w:val="en-US"/>
         </w:rPr>
-        <w:t>1, 2</w:t>
-      </w:r>
-      <w:r>
-        <w:rPr>
-          <w:rFonts w:ascii="Times New Roman" w:hAnsi="Times New Roman" w:cs="Times New Roman"/>
-          <w:sz w:val="24"/>
-          <w:szCs w:val="24"/>
-          <w:lang w:val="en-US"/>
-        </w:rPr>
-        <w:t>*, Guillemette</w:t>
-      </w:r>
-      <w:r>
-        <w:rPr>
-          <w:rFonts w:ascii="Times New Roman" w:hAnsi="Times New Roman" w:cs="Times New Roman"/>
-          <w:sz w:val="24"/>
-          <w:szCs w:val="24"/>
-          <w:lang w:val="en-US"/>
-        </w:rPr>
-        <w:t xml:space="preserve"> </w:t>
-      </w:r>
-      <w:r>
-        <w:rPr>
-          <w:rFonts w:ascii="Times New Roman" w:hAnsi="Times New Roman" w:cs="Times New Roman"/>
-          <w:sz w:val="24"/>
-          <w:szCs w:val="24"/>
-          <w:lang w:val="en-US"/>
-        </w:rPr>
-        <w:t xml:space="preserve">de </w:t>
-      </w:r>
-      <w:proofErr w:type="spellStart"/>
-      <w:r>
-        <w:rPr>
-          <w:rFonts w:ascii="Times New Roman" w:hAnsi="Times New Roman" w:cs="Times New Roman"/>
-          <w:sz w:val="24"/>
-          <w:szCs w:val="24"/>
-          <w:lang w:val="en-US"/>
-        </w:rPr>
-        <w:t>Sinéty</w:t>
-      </w:r>
-      <w:proofErr w:type="spellEnd"/>
-      <w:r>
-        <w:rPr>
-          <w:rFonts w:ascii="Times New Roman" w:hAnsi="Times New Roman" w:cs="Times New Roman"/>
-          <w:sz w:val="24"/>
-          <w:szCs w:val="24"/>
-          <w:lang w:val="en-US"/>
-        </w:rPr>
-        <w:t xml:space="preserve"> </w:t>
-      </w:r>
-      <w:r>
-        <w:rPr>
-          <w:rFonts w:ascii="Times New Roman" w:hAnsi="Times New Roman" w:cs="Times New Roman"/>
-          <w:sz w:val="24"/>
-          <w:szCs w:val="24"/>
-          <w:vertAlign w:val="superscript"/>
-          <w:lang w:val="en-US"/>
-        </w:rPr>
-        <w:t>1, 2</w:t>
-      </w:r>
-      <w:r>
-        <w:rPr>
-          <w:rFonts w:ascii="Times New Roman" w:hAnsi="Times New Roman" w:cs="Times New Roman"/>
-          <w:sz w:val="24"/>
-          <w:szCs w:val="24"/>
-          <w:lang w:val="en-US"/>
-        </w:rPr>
-        <w:t>, Jean</w:t>
-      </w:r>
-      <w:r>
-        <w:rPr>
-          <w:rFonts w:ascii="Times New Roman" w:hAnsi="Times New Roman" w:cs="Times New Roman"/>
-          <w:sz w:val="24"/>
-          <w:szCs w:val="24"/>
-          <w:lang w:val="en-US"/>
-        </w:rPr>
-        <w:t xml:space="preserve"> </w:t>
-      </w:r>
-      <w:r>
-        <w:rPr>
-          <w:rFonts w:ascii="Times New Roman" w:hAnsi="Times New Roman" w:cs="Times New Roman"/>
-          <w:sz w:val="24"/>
-          <w:szCs w:val="24"/>
-          <w:lang w:val="en-US"/>
-        </w:rPr>
-        <w:t xml:space="preserve">Bienvenu </w:t>
-      </w:r>
-      <w:r>
-        <w:rPr>
-          <w:rFonts w:ascii="Times New Roman" w:hAnsi="Times New Roman" w:cs="Times New Roman"/>
-          <w:sz w:val="24"/>
-          <w:szCs w:val="24"/>
-          <w:vertAlign w:val="superscript"/>
-          <w:lang w:val="en-US"/>
-        </w:rPr>
-        <w:t>1, 2</w:t>
-      </w:r>
-      <w:r>
-        <w:rPr>
-          <w:rFonts w:ascii="Times New Roman" w:hAnsi="Times New Roman" w:cs="Times New Roman"/>
-          <w:sz w:val="24"/>
-          <w:szCs w:val="24"/>
-          <w:lang w:val="en-US"/>
-        </w:rPr>
-        <w:t>, Simon J.</w:t>
-      </w:r>
-      <w:r>
-        <w:rPr>
-          <w:rFonts w:ascii="Times New Roman" w:hAnsi="Times New Roman" w:cs="Times New Roman"/>
-          <w:sz w:val="24"/>
-          <w:szCs w:val="24"/>
-          <w:lang w:val="en-US"/>
-        </w:rPr>
-        <w:t xml:space="preserve"> </w:t>
-      </w:r>
-      <w:proofErr w:type="spellStart"/>
-      <w:r>
-        <w:rPr>
-          <w:rFonts w:ascii="Times New Roman" w:hAnsi="Times New Roman" w:cs="Times New Roman"/>
-          <w:sz w:val="24"/>
-          <w:szCs w:val="24"/>
-          <w:lang w:val="en-US"/>
-        </w:rPr>
-        <w:t>Brandl</w:t>
-      </w:r>
-      <w:proofErr w:type="spellEnd"/>
-      <w:r>
-        <w:rPr>
-          <w:rFonts w:ascii="Times New Roman" w:hAnsi="Times New Roman" w:cs="Times New Roman"/>
-          <w:sz w:val="24"/>
-          <w:szCs w:val="24"/>
-          <w:lang w:val="en-US"/>
-        </w:rPr>
-        <w:t xml:space="preserve"> </w:t>
-      </w:r>
-      <w:r>
-        <w:rPr>
-          <w:rFonts w:ascii="Times New Roman" w:hAnsi="Times New Roman" w:cs="Times New Roman"/>
-          <w:sz w:val="24"/>
-          <w:szCs w:val="24"/>
-          <w:vertAlign w:val="superscript"/>
-          <w:lang w:val="en-US"/>
-        </w:rPr>
         <w:t>3</w:t>
       </w:r>
       <w:r>
@@ -337,19 +315,8 @@
           <w:szCs w:val="24"/>
           <w:lang w:val="en-US"/>
         </w:rPr>
-        <w:t xml:space="preserve">, </w:t>
-      </w:r>
-      <w:proofErr w:type="spellStart"/>
-      <w:r>
-        <w:rPr>
-          <w:rFonts w:ascii="Times New Roman" w:hAnsi="Times New Roman" w:cs="Times New Roman"/>
-          <w:sz w:val="24"/>
-          <w:szCs w:val="24"/>
-          <w:lang w:val="en-US"/>
-        </w:rPr>
-        <w:t>Jérémy</w:t>
-      </w:r>
-      <w:proofErr w:type="spellEnd"/>
+        <w:t>, Jérémy</w:t>
+      </w:r>
       <w:r>
         <w:rPr>
           <w:rFonts w:ascii="Times New Roman" w:hAnsi="Times New Roman" w:cs="Times New Roman"/>
@@ -833,47 +800,7 @@
           <w:szCs w:val="24"/>
           <w:lang w:val="en-US"/>
         </w:rPr>
-        <w:t xml:space="preserve"> and </w:t>
-      </w:r>
-      <w:proofErr w:type="spellStart"/>
-      <w:r>
-        <w:rPr>
-          <w:rFonts w:ascii="Times New Roman" w:hAnsi="Times New Roman" w:cs="Times New Roman"/>
-          <w:sz w:val="24"/>
-          <w:szCs w:val="24"/>
-          <w:lang w:val="en-US"/>
-        </w:rPr>
-        <w:t>Jérémy</w:t>
-      </w:r>
-      <w:proofErr w:type="spellEnd"/>
-      <w:r>
-        <w:rPr>
-          <w:rFonts w:ascii="Times New Roman" w:hAnsi="Times New Roman" w:cs="Times New Roman"/>
-          <w:sz w:val="24"/>
-          <w:szCs w:val="24"/>
-          <w:lang w:val="en-US"/>
-        </w:rPr>
-        <w:t xml:space="preserve"> </w:t>
-      </w:r>
-      <w:proofErr w:type="spellStart"/>
-      <w:r>
-        <w:rPr>
-          <w:rFonts w:ascii="Times New Roman" w:hAnsi="Times New Roman" w:cs="Times New Roman"/>
-          <w:sz w:val="24"/>
-          <w:szCs w:val="24"/>
-          <w:lang w:val="en-US"/>
-        </w:rPr>
-        <w:t>Wicquart</w:t>
-      </w:r>
-      <w:proofErr w:type="spellEnd"/>
-      <w:r>
-        <w:rPr>
-          <w:rFonts w:ascii="Times New Roman" w:hAnsi="Times New Roman" w:cs="Times New Roman"/>
-          <w:sz w:val="24"/>
-          <w:szCs w:val="24"/>
-          <w:lang w:val="en-US"/>
-        </w:rPr>
-        <w:t xml:space="preserve"> equally contributed to the paper and share first authorship.</w:t>
+        <w:t xml:space="preserve"> and Jérémy Wicquart equally contributed to the paper and share first authorship.</w:t>
       </w:r>
     </w:p>
     <w:p>
@@ -1484,10 +1411,9 @@
       <w:r>
         <w:rPr>
           <w:rFonts w:ascii="Times New Roman" w:hAnsi="Times New Roman" w:cs="Times New Roman"/>
-          <w:highlight w:val="yellow"/>
-          <w:lang w:val="en-US"/>
-        </w:rPr>
-        <w:t>XX</w:t>
+          <w:lang w:val="en-US"/>
+        </w:rPr>
+        <w:t>848</w:t>
       </w:r>
       <w:r>
         <w:rPr>
@@ -1592,6 +1518,7 @@
           <w:lang w:val="en-US"/>
         </w:rPr>
       </w:pPr>
+      <w:commentRangeStart w:id="1"/>
       <w:r>
         <w:rPr>
           <w:rFonts w:ascii="Times New Roman" w:hAnsi="Times New Roman" w:cs="Times New Roman"/>
@@ -1645,6 +1572,13 @@
           <w:lang w:val="en-US"/>
         </w:rPr>
         <w:t xml:space="preserve"> </w:t>
+      </w:r>
+      <w:commentRangeEnd w:id="1"/>
+      <w:r>
+        <w:rPr>
+          <w:rStyle w:val="Marquedecommentaire"/>
+        </w:rPr>
+        <w:commentReference w:id="1"/>
       </w:r>
     </w:p>
     <w:p>
@@ -2162,7 +2096,7 @@
           <w:lang w:val="en-US"/>
         </w:rPr>
       </w:pPr>
-      <w:commentRangeStart w:id="1"/>
+      <w:commentRangeStart w:id="2"/>
       <w:r>
         <w:rPr>
           <w:rFonts w:ascii="Times New Roman" w:hAnsi="Times New Roman" w:cs="Times New Roman"/>
@@ -2237,12 +2171,12 @@
         </w:rPr>
         <w:t xml:space="preserve"> de France and the French Polynesia</w:t>
       </w:r>
-      <w:commentRangeEnd w:id="1"/>
+      <w:commentRangeEnd w:id="2"/>
       <w:r>
         <w:rPr>
           <w:rStyle w:val="Marquedecommentaire"/>
         </w:rPr>
-        <w:commentReference w:id="1"/>
+        <w:commentReference w:id="2"/>
       </w:r>
       <w:r>
         <w:rPr>
@@ -2730,7 +2664,7 @@
         </w:rPr>
         <w:t xml:space="preserve">see surface temperature varied from the East to West and from the North to South. The table xx show the sea surface temperature (SST) recorded around each </w:t>
       </w:r>
-      <w:commentRangeStart w:id="2"/>
+      <w:commentRangeStart w:id="3"/>
       <w:r>
         <w:rPr>
           <w:rFonts w:ascii="Times New Roman" w:hAnsi="Times New Roman" w:cs="Times New Roman"/>
@@ -2740,12 +2674,12 @@
         </w:rPr>
         <w:t>island</w:t>
       </w:r>
-      <w:commentRangeEnd w:id="2"/>
+      <w:commentRangeEnd w:id="3"/>
       <w:r>
         <w:rPr>
           <w:rStyle w:val="Marquedecommentaire"/>
         </w:rPr>
-        <w:commentReference w:id="2"/>
+        <w:commentReference w:id="3"/>
       </w:r>
       <w:r>
         <w:rPr>
@@ -5204,7 +5138,7 @@
         </w:rPr>
         <w:t xml:space="preserve">are the fish size and radius of otolith at </w:t>
       </w:r>
-      <w:commentRangeStart w:id="3"/>
+      <w:commentRangeStart w:id="4"/>
       <w:r>
         <w:rPr>
           <w:rFonts w:ascii="Times New Roman" w:eastAsiaTheme="minorEastAsia" w:hAnsi="Times New Roman" w:cs="Times New Roman"/>
@@ -5214,12 +5148,12 @@
         </w:rPr>
         <w:t>hatching</w:t>
       </w:r>
-      <w:commentRangeEnd w:id="3"/>
+      <w:commentRangeEnd w:id="4"/>
       <w:r>
         <w:rPr>
           <w:rStyle w:val="Marquedecommentaire"/>
         </w:rPr>
-        <w:commentReference w:id="3"/>
+        <w:commentReference w:id="4"/>
       </w:r>
       <w:r>
         <w:rPr>
@@ -16510,17 +16444,37 @@
           <w:rFonts w:ascii="Times New Roman" w:hAnsi="Times New Roman" w:cs="Times New Roman"/>
           <w:sz w:val="24"/>
           <w:szCs w:val="24"/>
-          <w:lang w:val="en-US"/>
-        </w:rPr>
-      </w:pPr>
-      <w:r>
-        <w:rPr>
-          <w:rFonts w:ascii="Times New Roman" w:hAnsi="Times New Roman" w:cs="Times New Roman"/>
-          <w:sz w:val="24"/>
-          <w:szCs w:val="24"/>
-          <w:lang w:val="en-US"/>
-        </w:rPr>
-        <w:t>Latest update.</w:t>
+          <w:lang w:val="en-GB"/>
+        </w:rPr>
+      </w:pPr>
+      <w:r>
+        <w:rPr>
+          <w:rFonts w:ascii="Times New Roman" w:hAnsi="Times New Roman" w:cs="Times New Roman"/>
+          <w:b/>
+          <w:bCs/>
+          <w:sz w:val="24"/>
+          <w:szCs w:val="24"/>
+          <w:lang w:val="en-GB"/>
+        </w:rPr>
+        <w:t>Latest update</w:t>
+      </w:r>
+      <w:r>
+        <w:rPr>
+          <w:rFonts w:ascii="Times New Roman" w:hAnsi="Times New Roman" w:cs="Times New Roman"/>
+          <w:sz w:val="24"/>
+          <w:szCs w:val="24"/>
+          <w:lang w:val="en-GB"/>
+        </w:rPr>
+        <w:t>: 07/14/2019</w:t>
+      </w:r>
+      <w:r>
+        <w:rPr>
+          <w:rFonts w:ascii="Times New Roman" w:hAnsi="Times New Roman" w:cs="Times New Roman"/>
+          <w:sz w:val="24"/>
+          <w:szCs w:val="24"/>
+          <w:lang w:val="en-GB"/>
+        </w:rPr>
+        <w:t xml:space="preserve"> (MM-DD-YYYY)</w:t>
       </w:r>
     </w:p>
     <w:p>
@@ -16566,11 +16520,22 @@
       <w:r>
         <w:rPr>
           <w:rFonts w:ascii="Times New Roman" w:hAnsi="Times New Roman" w:cs="Times New Roman"/>
+          <w:b/>
+          <w:bCs/>
           <w:sz w:val="24"/>
           <w:szCs w:val="24"/>
           <w:lang w:val="en-US"/>
         </w:rPr>
         <w:t>Metadata status</w:t>
+      </w:r>
+      <w:r>
+        <w:rPr>
+          <w:rFonts w:ascii="Times New Roman" w:hAnsi="Times New Roman" w:cs="Times New Roman"/>
+          <w:sz w:val="24"/>
+          <w:szCs w:val="24"/>
+          <w:lang w:val="en-US"/>
+        </w:rPr>
+        <w:t>: Metadata are complete</w:t>
       </w:r>
     </w:p>
     <w:p>
@@ -16666,11 +16631,124 @@
       <w:r>
         <w:rPr>
           <w:rFonts w:ascii="Times New Roman" w:hAnsi="Times New Roman" w:cs="Times New Roman"/>
+          <w:b/>
+          <w:bCs/>
           <w:sz w:val="24"/>
           <w:szCs w:val="24"/>
           <w:lang w:val="en-US"/>
         </w:rPr>
         <w:t>Contact person(s)</w:t>
+      </w:r>
+      <w:r>
+        <w:rPr>
+          <w:rFonts w:ascii="Times New Roman" w:hAnsi="Times New Roman" w:cs="Times New Roman"/>
+          <w:sz w:val="24"/>
+          <w:szCs w:val="24"/>
+          <w:lang w:val="en-US"/>
+        </w:rPr>
+        <w:t xml:space="preserve"> : Fabien </w:t>
+      </w:r>
+      <w:proofErr w:type="spellStart"/>
+      <w:r>
+        <w:rPr>
+          <w:rFonts w:ascii="Times New Roman" w:hAnsi="Times New Roman" w:cs="Times New Roman"/>
+          <w:sz w:val="24"/>
+          <w:szCs w:val="24"/>
+          <w:lang w:val="en-US"/>
+        </w:rPr>
+        <w:t>Morat</w:t>
+      </w:r>
+      <w:proofErr w:type="spellEnd"/>
+      <w:r>
+        <w:rPr>
+          <w:rFonts w:ascii="Times New Roman" w:hAnsi="Times New Roman" w:cs="Times New Roman"/>
+          <w:sz w:val="24"/>
+          <w:szCs w:val="24"/>
+          <w:lang w:val="en-US"/>
+        </w:rPr>
+        <w:t xml:space="preserve"> (</w:t>
+      </w:r>
+      <w:hyperlink r:id="rId11" w:history="1">
+        <w:r>
+          <w:rPr>
+            <w:rStyle w:val="Lienhypertexte"/>
+            <w:rFonts w:ascii="Times New Roman" w:hAnsi="Times New Roman" w:cs="Times New Roman"/>
+            <w:sz w:val="24"/>
+            <w:szCs w:val="24"/>
+            <w:lang w:val="en-US"/>
+          </w:rPr>
+          <w:t>fabien.morat@univ-perp.fr</w:t>
+        </w:r>
+      </w:hyperlink>
+      <w:r>
+        <w:rPr>
+          <w:rFonts w:ascii="Times New Roman" w:hAnsi="Times New Roman" w:cs="Times New Roman"/>
+          <w:sz w:val="24"/>
+          <w:szCs w:val="24"/>
+          <w:lang w:val="en-US"/>
+        </w:rPr>
+        <w:t xml:space="preserve">) and </w:t>
+      </w:r>
+      <w:proofErr w:type="spellStart"/>
+      <w:r>
+        <w:rPr>
+          <w:rFonts w:ascii="Times New Roman" w:hAnsi="Times New Roman" w:cs="Times New Roman"/>
+          <w:sz w:val="24"/>
+          <w:szCs w:val="24"/>
+          <w:lang w:val="en-US"/>
+        </w:rPr>
+        <w:t>Valeriano</w:t>
+      </w:r>
+      <w:proofErr w:type="spellEnd"/>
+      <w:r>
+        <w:rPr>
+          <w:rFonts w:ascii="Times New Roman" w:hAnsi="Times New Roman" w:cs="Times New Roman"/>
+          <w:sz w:val="24"/>
+          <w:szCs w:val="24"/>
+          <w:lang w:val="en-US"/>
+        </w:rPr>
+        <w:t xml:space="preserve"> </w:t>
+      </w:r>
+      <w:proofErr w:type="spellStart"/>
+      <w:r>
+        <w:rPr>
+          <w:rFonts w:ascii="Times New Roman" w:hAnsi="Times New Roman" w:cs="Times New Roman"/>
+          <w:sz w:val="24"/>
+          <w:szCs w:val="24"/>
+          <w:lang w:val="en-US"/>
+        </w:rPr>
+        <w:t>Parravicini</w:t>
+      </w:r>
+      <w:proofErr w:type="spellEnd"/>
+      <w:r>
+        <w:rPr>
+          <w:rFonts w:ascii="Times New Roman" w:hAnsi="Times New Roman" w:cs="Times New Roman"/>
+          <w:sz w:val="24"/>
+          <w:szCs w:val="24"/>
+          <w:lang w:val="en-US"/>
+        </w:rPr>
+        <w:t xml:space="preserve"> (</w:t>
+      </w:r>
+      <w:hyperlink r:id="rId12" w:history="1">
+        <w:r>
+          <w:rPr>
+            <w:rStyle w:val="Lienhypertexte"/>
+            <w:rFonts w:ascii="Times New Roman" w:hAnsi="Times New Roman" w:cs="Times New Roman"/>
+            <w:sz w:val="24"/>
+            <w:szCs w:val="24"/>
+            <w:lang w:val="en-US"/>
+          </w:rPr>
+          <w:t>valeriano.parravicini@ephe.psl.eu</w:t>
+        </w:r>
+      </w:hyperlink>
+      <w:r>
+        <w:rPr>
+          <w:rFonts w:ascii="Times New Roman" w:hAnsi="Times New Roman" w:cs="Times New Roman"/>
+          <w:sz w:val="24"/>
+          <w:szCs w:val="24"/>
+          <w:lang w:val="en-US"/>
+        </w:rPr>
+        <w:t>)</w:t>
       </w:r>
     </w:p>
     <w:p>
@@ -16691,6 +16769,8 @@
       <w:r>
         <w:rPr>
           <w:rFonts w:ascii="Times New Roman" w:hAnsi="Times New Roman" w:cs="Times New Roman"/>
+          <w:b/>
+          <w:bCs/>
           <w:sz w:val="24"/>
           <w:szCs w:val="24"/>
           <w:lang w:val="en-US"/>
@@ -16700,6 +16780,8 @@
       <w:r>
         <w:rPr>
           <w:rFonts w:ascii="Times New Roman" w:hAnsi="Times New Roman" w:cs="Times New Roman"/>
+          <w:b/>
+          <w:bCs/>
           <w:sz w:val="24"/>
           <w:szCs w:val="24"/>
           <w:lang w:val="en-US"/>
@@ -16709,11 +16791,22 @@
       <w:r>
         <w:rPr>
           <w:rFonts w:ascii="Times New Roman" w:hAnsi="Times New Roman" w:cs="Times New Roman"/>
+          <w:b/>
+          <w:bCs/>
           <w:sz w:val="24"/>
           <w:szCs w:val="24"/>
           <w:lang w:val="en-US"/>
         </w:rPr>
         <w:t>ictions</w:t>
+      </w:r>
+      <w:r>
+        <w:rPr>
+          <w:rFonts w:ascii="Times New Roman" w:hAnsi="Times New Roman" w:cs="Times New Roman"/>
+          <w:sz w:val="24"/>
+          <w:szCs w:val="24"/>
+          <w:lang w:val="en-US"/>
+        </w:rPr>
+        <w:t>: No copyright restriction</w:t>
       </w:r>
     </w:p>
     <w:p>
@@ -16734,11 +16827,58 @@
       <w:r>
         <w:rPr>
           <w:rFonts w:ascii="Times New Roman" w:hAnsi="Times New Roman" w:cs="Times New Roman"/>
+          <w:b/>
+          <w:bCs/>
           <w:sz w:val="24"/>
           <w:szCs w:val="24"/>
           <w:lang w:val="en-US"/>
         </w:rPr>
         <w:t>Proprietary restrictions</w:t>
+      </w:r>
+      <w:r>
+        <w:rPr>
+          <w:rFonts w:ascii="Times New Roman" w:hAnsi="Times New Roman" w:cs="Times New Roman"/>
+          <w:sz w:val="24"/>
+          <w:szCs w:val="24"/>
+          <w:lang w:val="en-US"/>
+        </w:rPr>
+        <w:t xml:space="preserve">: </w:t>
+      </w:r>
+      <w:r>
+        <w:rPr>
+          <w:rFonts w:ascii="Times New Roman" w:hAnsi="Times New Roman" w:cs="Times New Roman"/>
+          <w:sz w:val="24"/>
+          <w:szCs w:val="24"/>
+          <w:lang w:val="en-US"/>
+        </w:rPr>
+        <w:t xml:space="preserve">None. When using the dataset, we request the users to cite this </w:t>
+      </w:r>
+      <w:r>
+        <w:rPr>
+          <w:rFonts w:ascii="Times New Roman" w:hAnsi="Times New Roman" w:cs="Times New Roman"/>
+          <w:sz w:val="24"/>
+          <w:szCs w:val="24"/>
+          <w:lang w:val="en-US"/>
+        </w:rPr>
+        <w:t xml:space="preserve">data </w:t>
+      </w:r>
+      <w:r>
+        <w:rPr>
+          <w:rFonts w:ascii="Times New Roman" w:hAnsi="Times New Roman" w:cs="Times New Roman"/>
+          <w:sz w:val="24"/>
+          <w:szCs w:val="24"/>
+          <w:lang w:val="en-US"/>
+        </w:rPr>
+        <w:t>paper</w:t>
+      </w:r>
+      <w:r>
+        <w:rPr>
+          <w:rFonts w:ascii="Times New Roman" w:hAnsi="Times New Roman" w:cs="Times New Roman"/>
+          <w:sz w:val="24"/>
+          <w:szCs w:val="24"/>
+          <w:lang w:val="en-US"/>
+        </w:rPr>
+        <w:t>.</w:t>
       </w:r>
     </w:p>
     <w:p>
@@ -16759,12 +16899,23 @@
       <w:r>
         <w:rPr>
           <w:rFonts w:ascii="Times New Roman" w:hAnsi="Times New Roman" w:cs="Times New Roman"/>
+          <w:b/>
+          <w:bCs/>
           <w:sz w:val="24"/>
           <w:szCs w:val="24"/>
           <w:lang w:val="en-US"/>
         </w:rPr>
         <w:lastRenderedPageBreak/>
         <w:t>Costs</w:t>
+      </w:r>
+      <w:r>
+        <w:rPr>
+          <w:rFonts w:ascii="Times New Roman" w:hAnsi="Times New Roman" w:cs="Times New Roman"/>
+          <w:sz w:val="24"/>
+          <w:szCs w:val="24"/>
+          <w:lang w:val="en-US"/>
+        </w:rPr>
+        <w:t>: None</w:t>
       </w:r>
     </w:p>
     <w:p>
@@ -17291,16 +17442,7 @@
           <w:szCs w:val="24"/>
           <w:lang w:val="en-US"/>
         </w:rPr>
-        <w:t xml:space="preserve"> </w:t>
-      </w:r>
-      <w:r>
-        <w:rPr>
-          <w:rFonts w:ascii="Times New Roman" w:hAnsi="Times New Roman" w:cs="Times New Roman"/>
-          <w:sz w:val="24"/>
-          <w:szCs w:val="24"/>
-          <w:lang w:val="en-US"/>
-        </w:rPr>
-        <w:t xml:space="preserve">see </w:t>
+        <w:t xml:space="preserve"> see </w:t>
       </w:r>
       <w:r>
         <w:rPr>
@@ -17363,16 +17505,7 @@
           <w:szCs w:val="24"/>
           <w:lang w:val="en-US"/>
         </w:rPr>
-        <w:t xml:space="preserve"> </w:t>
-      </w:r>
-      <w:r>
-        <w:rPr>
-          <w:rFonts w:ascii="Times New Roman" w:hAnsi="Times New Roman" w:cs="Times New Roman"/>
-          <w:sz w:val="24"/>
-          <w:szCs w:val="24"/>
-          <w:lang w:val="en-US"/>
-        </w:rPr>
-        <w:t xml:space="preserve">see </w:t>
+        <w:t xml:space="preserve"> see </w:t>
       </w:r>
       <w:r>
         <w:rPr>
@@ -17469,16 +17602,7 @@
           <w:szCs w:val="24"/>
           <w:lang w:val="en-US"/>
         </w:rPr>
-        <w:t xml:space="preserve"> </w:t>
-      </w:r>
-      <w:r>
-        <w:rPr>
-          <w:rFonts w:ascii="Times New Roman" w:hAnsi="Times New Roman" w:cs="Times New Roman"/>
-          <w:sz w:val="24"/>
-          <w:szCs w:val="24"/>
-          <w:lang w:val="en-US"/>
-        </w:rPr>
-        <w:t xml:space="preserve">see </w:t>
+        <w:t xml:space="preserve"> see </w:t>
       </w:r>
       <w:r>
         <w:rPr>
@@ -17543,6 +17667,15 @@
         </w:rPr>
         <w:t>:</w:t>
       </w:r>
+      <w:r>
+        <w:rPr>
+          <w:rFonts w:ascii="Times New Roman" w:hAnsi="Times New Roman" w:cs="Times New Roman"/>
+          <w:sz w:val="24"/>
+          <w:szCs w:val="24"/>
+          <w:lang w:val="en-US"/>
+        </w:rPr>
+        <w:t xml:space="preserve"> None.</w:t>
+      </w:r>
     </w:p>
     <w:p>
       <w:pPr>
@@ -17595,16 +17728,7 @@
           <w:szCs w:val="24"/>
           <w:lang w:val="en-US"/>
         </w:rPr>
-        <w:t xml:space="preserve"> </w:t>
-      </w:r>
-      <w:r>
-        <w:rPr>
-          <w:rFonts w:ascii="Times New Roman" w:hAnsi="Times New Roman" w:cs="Times New Roman"/>
-          <w:sz w:val="24"/>
-          <w:szCs w:val="24"/>
-          <w:lang w:val="en-US"/>
-        </w:rPr>
-        <w:t xml:space="preserve">see </w:t>
+        <w:t xml:space="preserve"> see </w:t>
       </w:r>
       <w:r>
         <w:rPr>
@@ -17751,8 +17875,6 @@
           <w:lang w:val="en-US"/>
         </w:rPr>
       </w:pPr>
-      <w:bookmarkStart w:id="4" w:name="_GoBack"/>
-      <w:bookmarkEnd w:id="4"/>
     </w:p>
     <w:p>
       <w:pPr>
@@ -20284,7 +20406,137 @@
           <w:szCs w:val="24"/>
           <w:lang w:val="en-US"/>
         </w:rPr>
-        <w:t>correspond to individuals for whom it has not been possible</w:t>
+        <w:t xml:space="preserve">correspond to individuals for whom it has not been possible </w:t>
+      </w:r>
+      <w:r>
+        <w:rPr>
+          <w:rFonts w:ascii="Times New Roman" w:hAnsi="Times New Roman" w:cs="Times New Roman"/>
+          <w:sz w:val="24"/>
+          <w:szCs w:val="24"/>
+          <w:lang w:val="en-US"/>
+        </w:rPr>
+        <w:t>to estimate the radius at age 0 (radius at hatching)</w:t>
+      </w:r>
+      <w:r>
+        <w:rPr>
+          <w:rFonts w:ascii="Times New Roman" w:hAnsi="Times New Roman" w:cs="Times New Roman"/>
+          <w:sz w:val="24"/>
+          <w:szCs w:val="24"/>
+          <w:lang w:val="en-US"/>
+        </w:rPr>
+        <w:t xml:space="preserve"> on photographs</w:t>
+      </w:r>
+      <w:r>
+        <w:rPr>
+          <w:rFonts w:ascii="Times New Roman" w:hAnsi="Times New Roman" w:cs="Times New Roman"/>
+          <w:sz w:val="24"/>
+          <w:szCs w:val="24"/>
+          <w:lang w:val="en-US"/>
+        </w:rPr>
+        <w:t>. For variable ‘</w:t>
+      </w:r>
+      <w:proofErr w:type="spellStart"/>
+      <w:r>
+        <w:rPr>
+          <w:rFonts w:ascii="Times New Roman" w:hAnsi="Times New Roman" w:cs="Times New Roman"/>
+          <w:sz w:val="24"/>
+          <w:szCs w:val="24"/>
+          <w:lang w:val="en-US"/>
+        </w:rPr>
+        <w:t>lencap</w:t>
+      </w:r>
+      <w:proofErr w:type="spellEnd"/>
+      <w:r>
+        <w:rPr>
+          <w:rFonts w:ascii="Times New Roman" w:hAnsi="Times New Roman" w:cs="Times New Roman"/>
+          <w:sz w:val="24"/>
+          <w:szCs w:val="24"/>
+          <w:lang w:val="en-US"/>
+        </w:rPr>
+        <w:t xml:space="preserve">’ </w:t>
+      </w:r>
+      <w:r>
+        <w:rPr>
+          <w:rFonts w:ascii="Times New Roman" w:hAnsi="Times New Roman" w:cs="Times New Roman"/>
+          <w:sz w:val="24"/>
+          <w:szCs w:val="24"/>
+          <w:lang w:val="en-US"/>
+        </w:rPr>
+        <w:t xml:space="preserve">and ‘biomass’ </w:t>
+      </w:r>
+      <w:r>
+        <w:rPr>
+          <w:rFonts w:ascii="Times New Roman" w:hAnsi="Times New Roman" w:cs="Times New Roman"/>
+          <w:sz w:val="24"/>
+          <w:szCs w:val="24"/>
+          <w:lang w:val="en-US"/>
+        </w:rPr>
+        <w:t xml:space="preserve">missing values are due </w:t>
+      </w:r>
+      <w:r>
+        <w:rPr>
+          <w:rFonts w:ascii="Times New Roman" w:hAnsi="Times New Roman" w:cs="Times New Roman"/>
+          <w:sz w:val="24"/>
+          <w:szCs w:val="24"/>
+          <w:lang w:val="en-US"/>
+        </w:rPr>
+        <w:t>to lack of measurement during sampling</w:t>
+      </w:r>
+      <w:r>
+        <w:rPr>
+          <w:rFonts w:ascii="Times New Roman" w:hAnsi="Times New Roman" w:cs="Times New Roman"/>
+          <w:sz w:val="24"/>
+          <w:szCs w:val="24"/>
+          <w:lang w:val="en-US"/>
+        </w:rPr>
+        <w:t>.</w:t>
+      </w:r>
+      <w:r>
+        <w:rPr>
+          <w:rFonts w:ascii="Times New Roman" w:hAnsi="Times New Roman" w:cs="Times New Roman"/>
+          <w:sz w:val="24"/>
+          <w:szCs w:val="24"/>
+          <w:lang w:val="en-US"/>
+        </w:rPr>
+        <w:t xml:space="preserve"> The calculation of ‘li’ variable through back-calculation model (see part 3.A)</w:t>
+      </w:r>
+      <w:r>
+        <w:rPr>
+          <w:rFonts w:ascii="Times New Roman" w:hAnsi="Times New Roman" w:cs="Times New Roman"/>
+          <w:sz w:val="24"/>
+          <w:szCs w:val="24"/>
+          <w:lang w:val="en-US"/>
+        </w:rPr>
+        <w:t xml:space="preserve"> requires a value of ‘</w:t>
+      </w:r>
+      <w:proofErr w:type="spellStart"/>
+      <w:r>
+        <w:rPr>
+          <w:rFonts w:ascii="Times New Roman" w:hAnsi="Times New Roman" w:cs="Times New Roman"/>
+          <w:sz w:val="24"/>
+          <w:szCs w:val="24"/>
+          <w:lang w:val="en-US"/>
+        </w:rPr>
+        <w:t>lencap</w:t>
+      </w:r>
+      <w:proofErr w:type="spellEnd"/>
+      <w:r>
+        <w:rPr>
+          <w:rFonts w:ascii="Times New Roman" w:hAnsi="Times New Roman" w:cs="Times New Roman"/>
+          <w:sz w:val="24"/>
+          <w:szCs w:val="24"/>
+          <w:lang w:val="en-US"/>
+        </w:rPr>
+        <w:t xml:space="preserve">’. </w:t>
+      </w:r>
+      <w:r>
+        <w:rPr>
+          <w:rFonts w:ascii="Times New Roman" w:hAnsi="Times New Roman" w:cs="Times New Roman"/>
+          <w:sz w:val="24"/>
+          <w:szCs w:val="24"/>
+          <w:lang w:val="en-US"/>
+        </w:rPr>
+        <w:t>Therefore</w:t>
       </w:r>
       <w:r>
         <w:rPr>
@@ -20294,127 +20546,6 @@
           <w:lang w:val="en-US"/>
         </w:rPr>
         <w:t xml:space="preserve"> </w:t>
-      </w:r>
-      <w:r>
-        <w:rPr>
-          <w:rFonts w:ascii="Times New Roman" w:hAnsi="Times New Roman" w:cs="Times New Roman"/>
-          <w:sz w:val="24"/>
-          <w:szCs w:val="24"/>
-          <w:lang w:val="en-US"/>
-        </w:rPr>
-        <w:t>to estimate the radius at age 0 (radius at hatching)</w:t>
-      </w:r>
-      <w:r>
-        <w:rPr>
-          <w:rFonts w:ascii="Times New Roman" w:hAnsi="Times New Roman" w:cs="Times New Roman"/>
-          <w:sz w:val="24"/>
-          <w:szCs w:val="24"/>
-          <w:lang w:val="en-US"/>
-        </w:rPr>
-        <w:t xml:space="preserve"> on photographs</w:t>
-      </w:r>
-      <w:r>
-        <w:rPr>
-          <w:rFonts w:ascii="Times New Roman" w:hAnsi="Times New Roman" w:cs="Times New Roman"/>
-          <w:sz w:val="24"/>
-          <w:szCs w:val="24"/>
-          <w:lang w:val="en-US"/>
-        </w:rPr>
-        <w:t>. For variable ‘</w:t>
-      </w:r>
-      <w:proofErr w:type="spellStart"/>
-      <w:r>
-        <w:rPr>
-          <w:rFonts w:ascii="Times New Roman" w:hAnsi="Times New Roman" w:cs="Times New Roman"/>
-          <w:sz w:val="24"/>
-          <w:szCs w:val="24"/>
-          <w:lang w:val="en-US"/>
-        </w:rPr>
-        <w:t>lencap</w:t>
-      </w:r>
-      <w:proofErr w:type="spellEnd"/>
-      <w:r>
-        <w:rPr>
-          <w:rFonts w:ascii="Times New Roman" w:hAnsi="Times New Roman" w:cs="Times New Roman"/>
-          <w:sz w:val="24"/>
-          <w:szCs w:val="24"/>
-          <w:lang w:val="en-US"/>
-        </w:rPr>
-        <w:t xml:space="preserve">’ </w:t>
-      </w:r>
-      <w:r>
-        <w:rPr>
-          <w:rFonts w:ascii="Times New Roman" w:hAnsi="Times New Roman" w:cs="Times New Roman"/>
-          <w:sz w:val="24"/>
-          <w:szCs w:val="24"/>
-          <w:lang w:val="en-US"/>
-        </w:rPr>
-        <w:t xml:space="preserve">and ‘biomass’ </w:t>
-      </w:r>
-      <w:r>
-        <w:rPr>
-          <w:rFonts w:ascii="Times New Roman" w:hAnsi="Times New Roman" w:cs="Times New Roman"/>
-          <w:sz w:val="24"/>
-          <w:szCs w:val="24"/>
-          <w:lang w:val="en-US"/>
-        </w:rPr>
-        <w:t xml:space="preserve">missing values are due </w:t>
-      </w:r>
-      <w:r>
-        <w:rPr>
-          <w:rFonts w:ascii="Times New Roman" w:hAnsi="Times New Roman" w:cs="Times New Roman"/>
-          <w:sz w:val="24"/>
-          <w:szCs w:val="24"/>
-          <w:lang w:val="en-US"/>
-        </w:rPr>
-        <w:t>to lack of measurement during sampling</w:t>
-      </w:r>
-      <w:r>
-        <w:rPr>
-          <w:rFonts w:ascii="Times New Roman" w:hAnsi="Times New Roman" w:cs="Times New Roman"/>
-          <w:sz w:val="24"/>
-          <w:szCs w:val="24"/>
-          <w:lang w:val="en-US"/>
-        </w:rPr>
-        <w:t>.</w:t>
-      </w:r>
-      <w:r>
-        <w:rPr>
-          <w:rFonts w:ascii="Times New Roman" w:hAnsi="Times New Roman" w:cs="Times New Roman"/>
-          <w:sz w:val="24"/>
-          <w:szCs w:val="24"/>
-          <w:lang w:val="en-US"/>
-        </w:rPr>
-        <w:t xml:space="preserve"> The calculation of ‘li’ variable through back-calculation model (see part 3.A)</w:t>
-      </w:r>
-      <w:r>
-        <w:rPr>
-          <w:rFonts w:ascii="Times New Roman" w:hAnsi="Times New Roman" w:cs="Times New Roman"/>
-          <w:sz w:val="24"/>
-          <w:szCs w:val="24"/>
-          <w:lang w:val="en-US"/>
-        </w:rPr>
-        <w:t xml:space="preserve"> requires a value of ‘</w:t>
-      </w:r>
-      <w:proofErr w:type="spellStart"/>
-      <w:r>
-        <w:rPr>
-          <w:rFonts w:ascii="Times New Roman" w:hAnsi="Times New Roman" w:cs="Times New Roman"/>
-          <w:sz w:val="24"/>
-          <w:szCs w:val="24"/>
-          <w:lang w:val="en-US"/>
-        </w:rPr>
-        <w:t>lencap</w:t>
-      </w:r>
-      <w:proofErr w:type="spellEnd"/>
-      <w:r>
-        <w:rPr>
-          <w:rFonts w:ascii="Times New Roman" w:hAnsi="Times New Roman" w:cs="Times New Roman"/>
-          <w:sz w:val="24"/>
-          <w:szCs w:val="24"/>
-          <w:lang w:val="en-US"/>
-        </w:rPr>
-        <w:t xml:space="preserve">’. This is why </w:t>
       </w:r>
       <w:r>
         <w:rPr>
@@ -20487,6 +20618,7 @@
           <w:lang w:val="en-US"/>
         </w:rPr>
       </w:pPr>
+      <w:commentRangeStart w:id="5"/>
       <w:r>
         <w:rPr>
           <w:rFonts w:ascii="Times New Roman" w:hAnsi="Times New Roman" w:cs="Times New Roman"/>
@@ -20513,6 +20645,13 @@
           <w:lang w:val="en-US"/>
         </w:rPr>
         <w:t xml:space="preserve"> descriptors</w:t>
+      </w:r>
+      <w:commentRangeEnd w:id="5"/>
+      <w:r>
+        <w:rPr>
+          <w:rStyle w:val="Marquedecommentaire"/>
+        </w:rPr>
+        <w:commentReference w:id="5"/>
       </w:r>
     </w:p>
     <w:p>
@@ -21439,7 +21578,47 @@
       </w:r>
     </w:p>
   </w:comment>
-  <w:comment w:id="1" w:author="fabien morat" w:date="2019-07-08T16:25:00Z" w:initials="fm">
+  <w:comment w:id="1" w:author="Jérémy Wicquart" w:date="2019-07-14T17:42:00Z" w:initials="JW">
+    <w:p>
+      <w:pPr>
+        <w:pStyle w:val="Commentaire"/>
+      </w:pPr>
+      <w:r>
+        <w:rPr>
+          <w:rStyle w:val="Marquedecommentaire"/>
+        </w:rPr>
+        <w:annotationRef/>
+      </w:r>
+      <w:r>
+        <w:t xml:space="preserve">On peut ajouter d’autres </w:t>
+      </w:r>
+      <w:proofErr w:type="spellStart"/>
+      <w:r>
+        <w:t>mot-clés</w:t>
+      </w:r>
+      <w:proofErr w:type="spellEnd"/>
+      <w:r>
+        <w:t xml:space="preserve"> comme </w:t>
+      </w:r>
+      <w:proofErr w:type="spellStart"/>
+      <w:r>
+        <w:t>coral</w:t>
+      </w:r>
+      <w:proofErr w:type="spellEnd"/>
+      <w:r>
+        <w:t xml:space="preserve">, </w:t>
+      </w:r>
+      <w:proofErr w:type="spellStart"/>
+      <w:r>
+        <w:t>growth</w:t>
+      </w:r>
+      <w:proofErr w:type="spellEnd"/>
+      <w:r>
+        <w:t>… ?</w:t>
+      </w:r>
+    </w:p>
+  </w:comment>
+  <w:comment w:id="2" w:author="fabien morat" w:date="2019-07-08T16:25:00Z" w:initials="fm">
     <w:p>
       <w:pPr>
         <w:pStyle w:val="Commentaire"/>
@@ -21477,7 +21656,7 @@
       </w:r>
     </w:p>
   </w:comment>
-  <w:comment w:id="2" w:author="fabien morat" w:date="2019-07-09T16:32:00Z" w:initials="fm">
+  <w:comment w:id="3" w:author="fabien morat" w:date="2019-07-09T16:32:00Z" w:initials="fm">
     <w:p>
       <w:pPr>
         <w:pStyle w:val="Commentaire"/>
@@ -21498,7 +21677,7 @@
       </w:r>
     </w:p>
   </w:comment>
-  <w:comment w:id="3" w:author="fabien morat" w:date="2019-07-10T17:55:00Z" w:initials="fm">
+  <w:comment w:id="4" w:author="fabien morat" w:date="2019-07-10T17:55:00Z" w:initials="fm">
     <w:p>
       <w:pPr>
         <w:pStyle w:val="Commentaire"/>
@@ -21557,6 +21736,24 @@
       <w:r>
         <w:t> ?</w:t>
       </w:r>
+    </w:p>
+  </w:comment>
+  <w:comment w:id="5" w:author="Jérémy Wicquart" w:date="2019-07-14T17:46:00Z" w:initials="JW">
+    <w:p>
+      <w:pPr>
+        <w:pStyle w:val="Commentaire"/>
+      </w:pPr>
+      <w:r>
+        <w:rPr>
+          <w:rStyle w:val="Marquedecommentaire"/>
+        </w:rPr>
+        <w:annotationRef/>
+      </w:r>
+      <w:r>
+        <w:t>Partie inutile ?</w:t>
+      </w:r>
+      <w:bookmarkStart w:id="6" w:name="_GoBack"/>
+      <w:bookmarkEnd w:id="6"/>
     </w:p>
   </w:comment>
 </w:comments>
@@ -21565,18 +21762,22 @@
 <file path=word/commentsExtended.xml><?xml version="1.0" encoding="utf-8"?>
 <w15:commentsEx xmlns:wpc="http://schemas.microsoft.com/office/word/2010/wordprocessingCanvas" xmlns:cx="http://schemas.microsoft.com/office/drawing/2014/chartex" xmlns:cx1="http://schemas.microsoft.com/office/drawing/2015/9/8/chartex" xmlns:cx2="http://schemas.microsoft.com/office/drawing/2015/10/21/chartex" xmlns:cx3="http://schemas.microsoft.com/office/drawing/2016/5/9/chartex" xmlns:cx4="http://schemas.microsoft.com/office/drawing/2016/5/10/chartex" xmlns:cx5="http://schemas.microsoft.com/office/drawing/2016/5/11/chartex" xmlns:cx6="http://schemas.microsoft.com/office/drawing/2016/5/12/chartex" xmlns:cx7="http://schemas.microsoft.com/office/drawing/2016/5/13/chartex" xmlns:cx8="http://schemas.microsoft.com/office/drawing/2016/5/14/chartex" xmlns:mc="http://schemas.openxmlformats.org/markup-compatibility/2006" xmlns:aink="http://schemas.microsoft.com/office/drawing/2016/ink" xmlns:am3d="http://schemas.microsoft.com/office/drawing/2017/model3d" xmlns:o="urn:schemas-microsoft-com:office:office" xmlns:r="http://schemas.openxmlformats.org/officeDocument/2006/relationships" xmlns:m="http://schemas.openxmlformats.org/officeDocument/2006/math" xmlns:v="urn:schemas-microsoft-com:vml" xmlns:wp14="http://schemas.microsoft.com/office/word/2010/wordprocessingDrawing" xmlns:wp="http://schemas.openxmlformats.org/drawingml/2006/wordprocessingDrawing" xmlns:w10="urn:schemas-microsoft-com:office:word" xmlns:w="http://schemas.openxmlformats.org/wordprocessingml/2006/main" xmlns:w14="http://schemas.microsoft.com/office/word/2010/wordml" xmlns:w15="http://schemas.microsoft.com/office/word/2012/wordml" xmlns:w16cid="http://schemas.microsoft.com/office/word/2016/wordml/cid" xmlns:w16se="http://schemas.microsoft.com/office/word/2015/wordml/symex" xmlns:wpg="http://schemas.microsoft.com/office/word/2010/wordprocessingGroup" xmlns:wpi="http://schemas.microsoft.com/office/word/2010/wordprocessingInk" xmlns:wne="http://schemas.microsoft.com/office/word/2006/wordml" xmlns:wps="http://schemas.microsoft.com/office/word/2010/wordprocessingShape" mc:Ignorable="w14 w15 w16se w16cid wp14">
   <w15:commentEx w15:paraId="790746E9" w15:done="0"/>
+  <w15:commentEx w15:paraId="7964FE22" w15:done="0"/>
   <w15:commentEx w15:paraId="6ACC516B" w15:done="0"/>
   <w15:commentEx w15:paraId="4C8EB162" w15:done="0"/>
   <w15:commentEx w15:paraId="48FF06D9" w15:done="0"/>
+  <w15:commentEx w15:paraId="3449A257" w15:done="0"/>
 </w15:commentsEx>
 </file>
 
 <file path=word/commentsIds.xml><?xml version="1.0" encoding="utf-8"?>
 <w16cid:commentsIds xmlns:wpc="http://schemas.microsoft.com/office/word/2010/wordprocessingCanvas" xmlns:cx="http://schemas.microsoft.com/office/drawing/2014/chartex" xmlns:cx1="http://schemas.microsoft.com/office/drawing/2015/9/8/chartex" xmlns:cx2="http://schemas.microsoft.com/office/drawing/2015/10/21/chartex" xmlns:cx3="http://schemas.microsoft.com/office/drawing/2016/5/9/chartex" xmlns:cx4="http://schemas.microsoft.com/office/drawing/2016/5/10/chartex" xmlns:cx5="http://schemas.microsoft.com/office/drawing/2016/5/11/chartex" xmlns:cx6="http://schemas.microsoft.com/office/drawing/2016/5/12/chartex" xmlns:cx7="http://schemas.microsoft.com/office/drawing/2016/5/13/chartex" xmlns:cx8="http://schemas.microsoft.com/office/drawing/2016/5/14/chartex" xmlns:mc="http://schemas.openxmlformats.org/markup-compatibility/2006" xmlns:aink="http://schemas.microsoft.com/office/drawing/2016/ink" xmlns:am3d="http://schemas.microsoft.com/office/drawing/2017/model3d" xmlns:o="urn:schemas-microsoft-com:office:office" xmlns:r="http://schemas.openxmlformats.org/officeDocument/2006/relationships" xmlns:m="http://schemas.openxmlformats.org/officeDocument/2006/math" xmlns:v="urn:schemas-microsoft-com:vml" xmlns:wp14="http://schemas.microsoft.com/office/word/2010/wordprocessingDrawing" xmlns:wp="http://schemas.openxmlformats.org/drawingml/2006/wordprocessingDrawing" xmlns:w10="urn:schemas-microsoft-com:office:word" xmlns:w="http://schemas.openxmlformats.org/wordprocessingml/2006/main" xmlns:w14="http://schemas.microsoft.com/office/word/2010/wordml" xmlns:w15="http://schemas.microsoft.com/office/word/2012/wordml" xmlns:w16cid="http://schemas.microsoft.com/office/word/2016/wordml/cid" xmlns:w16se="http://schemas.microsoft.com/office/word/2015/wordml/symex" xmlns:wpg="http://schemas.microsoft.com/office/word/2010/wordprocessingGroup" xmlns:wpi="http://schemas.microsoft.com/office/word/2010/wordprocessingInk" xmlns:wne="http://schemas.microsoft.com/office/word/2006/wordml" xmlns:wps="http://schemas.microsoft.com/office/word/2010/wordprocessingShape" mc:Ignorable="w14 w15 w16se w16cid wp14">
   <w16cid:commentId w16cid:paraId="790746E9" w16cid:durableId="20D4895E"/>
+  <w16cid:commentId w16cid:paraId="7964FE22" w16cid:durableId="20D5E7F5"/>
   <w16cid:commentId w16cid:paraId="6ACC516B" w16cid:durableId="20D4895F"/>
   <w16cid:commentId w16cid:paraId="4C8EB162" w16cid:durableId="20D48960"/>
   <w16cid:commentId w16cid:paraId="48FF06D9" w16cid:durableId="20D48961"/>
+  <w16cid:commentId w16cid:paraId="3449A257" w16cid:durableId="20D5E911"/>
 </w16cid:commentsIds>
 </file>
 
@@ -22230,6 +22431,9 @@
 <w15:people xmlns:wpc="http://schemas.microsoft.com/office/word/2010/wordprocessingCanvas" xmlns:cx="http://schemas.microsoft.com/office/drawing/2014/chartex" xmlns:cx1="http://schemas.microsoft.com/office/drawing/2015/9/8/chartex" xmlns:cx2="http://schemas.microsoft.com/office/drawing/2015/10/21/chartex" xmlns:cx3="http://schemas.microsoft.com/office/drawing/2016/5/9/chartex" xmlns:cx4="http://schemas.microsoft.com/office/drawing/2016/5/10/chartex" xmlns:cx5="http://schemas.microsoft.com/office/drawing/2016/5/11/chartex" xmlns:cx6="http://schemas.microsoft.com/office/drawing/2016/5/12/chartex" xmlns:cx7="http://schemas.microsoft.com/office/drawing/2016/5/13/chartex" xmlns:cx8="http://schemas.microsoft.com/office/drawing/2016/5/14/chartex" xmlns:mc="http://schemas.openxmlformats.org/markup-compatibility/2006" xmlns:aink="http://schemas.microsoft.com/office/drawing/2016/ink" xmlns:am3d="http://schemas.microsoft.com/office/drawing/2017/model3d" xmlns:o="urn:schemas-microsoft-com:office:office" xmlns:r="http://schemas.openxmlformats.org/officeDocument/2006/relationships" xmlns:m="http://schemas.openxmlformats.org/officeDocument/2006/math" xmlns:v="urn:schemas-microsoft-com:vml" xmlns:wp14="http://schemas.microsoft.com/office/word/2010/wordprocessingDrawing" xmlns:wp="http://schemas.openxmlformats.org/drawingml/2006/wordprocessingDrawing" xmlns:w10="urn:schemas-microsoft-com:office:word" xmlns:w="http://schemas.openxmlformats.org/wordprocessingml/2006/main" xmlns:w14="http://schemas.microsoft.com/office/word/2010/wordml" xmlns:w15="http://schemas.microsoft.com/office/word/2012/wordml" xmlns:w16cid="http://schemas.microsoft.com/office/word/2016/wordml/cid" xmlns:w16se="http://schemas.microsoft.com/office/word/2015/wordml/symex" xmlns:wpg="http://schemas.microsoft.com/office/word/2010/wordprocessingGroup" xmlns:wpi="http://schemas.microsoft.com/office/word/2010/wordprocessingInk" xmlns:wne="http://schemas.microsoft.com/office/word/2006/wordml" xmlns:wps="http://schemas.microsoft.com/office/word/2010/wordprocessingShape" mc:Ignorable="w14 w15 w16se w16cid wp14">
   <w15:person w15:author="fabien morat">
     <w15:presenceInfo w15:providerId="None" w15:userId="fabien morat"/>
+  </w15:person>
+  <w15:person w15:author="Jérémy Wicquart">
+    <w15:presenceInfo w15:providerId="Windows Live" w15:userId="65a0bedaac3864de"/>
   </w15:person>
 </w15:people>
 </file>
@@ -22861,6 +23065,18 @@
       </w:tblBorders>
     </w:tblPr>
   </w:style>
+  <w:style w:type="character" w:styleId="Mentionnonrsolue">
+    <w:name w:val="Unresolved Mention"/>
+    <w:basedOn w:val="Policepardfaut"/>
+    <w:uiPriority w:val="99"/>
+    <w:semiHidden/>
+    <w:unhideWhenUsed/>
+    <w:rsid w:val="00262AEA"/>
+    <w:rPr>
+      <w:color w:val="605E5C"/>
+      <w:shd w:val="clear" w:color="auto" w:fill="E1DFDD"/>
+    </w:rPr>
+  </w:style>
 </w:styles>
 </file>
 
@@ -23152,7 +23368,7 @@
 </file>
 
 <file path=customXml/itemProps1.xml><?xml version="1.0" encoding="utf-8"?>
-<ds:datastoreItem xmlns:ds="http://schemas.openxmlformats.org/officeDocument/2006/customXml" ds:itemID="{F5BFF0BB-44B2-4A7F-AA8B-C04A5DEF2BD1}">
+<ds:datastoreItem xmlns:ds="http://schemas.openxmlformats.org/officeDocument/2006/customXml" ds:itemID="{08FC8109-449F-4DF4-AF26-019138EB7E36}">
   <ds:schemaRefs>
     <ds:schemaRef ds:uri="http://schemas.openxmlformats.org/officeDocument/2006/bibliography"/>
   </ds:schemaRefs>

</xml_diff>